<commit_message>
update tp git, build, release
</commit_message>
<xml_diff>
--- a/docs/tp/tp_build_1.docx
+++ b/docs/tp/tp_build_1.docx
@@ -59,15 +59,24 @@
         </w:numPr>
       </w:pPr>
       <w:r>
-        <w:t>Aller sur l’onglet « </w:t>
+        <w:t xml:space="preserve">Aller sur l’onglet « </w:t>
       </w:r>
       <w:proofErr w:type="spellStart"/>
       <w:r>
+        <w:rPr>
+          <w:b/>
+        </w:rPr>
         <w:t>build</w:t>
       </w:r>
       <w:proofErr w:type="spellEnd"/>
       <w:r>
-        <w:t xml:space="preserve"> » et </w:t>
+        <w:t> »</w:t>
+      </w:r>
+      <w:r>
+        <w:t xml:space="preserve"> de VSTS</w:t>
+      </w:r>
+      <w:r>
+        <w:t xml:space="preserve"> et </w:t>
       </w:r>
       <w:r>
         <w:t xml:space="preserve">importer la </w:t>
@@ -82,11 +91,14 @@
       </w:r>
       <w:proofErr w:type="spellStart"/>
       <w:r>
-        <w:t>defintion</w:t>
+        <w:t>defint</w:t>
+      </w:r>
+      <w:r>
+        <w:t>ion</w:t>
       </w:r>
       <w:proofErr w:type="spellEnd"/>
       <w:r>
-        <w:t xml:space="preserve"> (JSON) qui se trouve dans …/</w:t>
+        <w:t xml:space="preserve"> (JSON) qui se trouve dans …\</w:t>
       </w:r>
       <w:r>
         <w:t>passion\</w:t>
@@ -105,7 +117,7 @@
       </w:r>
       <w:proofErr w:type="spellEnd"/>
       <w:r>
-        <w:t>.</w:t>
+        <w:t xml:space="preserve"> : </w:t>
       </w:r>
     </w:p>
     <w:p>
@@ -117,7 +129,10 @@
         </w:numPr>
       </w:pPr>
       <w:r>
-        <w:t xml:space="preserve">Renommer la </w:t>
+        <w:t>Renommer le nom de la</w:t>
+      </w:r>
+      <w:r>
+        <w:t xml:space="preserve"> </w:t>
       </w:r>
       <w:proofErr w:type="spellStart"/>
       <w:r>
@@ -127,12 +142,29 @@
       <w:r>
         <w:t xml:space="preserve"> avec votre %TRIGRAMME%</w:t>
       </w:r>
-      <w:bookmarkStart w:id="0" w:name="_GoBack"/>
-      <w:bookmarkEnd w:id="0"/>
     </w:p>
     <w:p>
       <w:pPr>
         <w:pStyle w:val="Paragraphedeliste"/>
+        <w:numPr>
+          <w:ilvl w:val="2"/>
+          <w:numId w:val="2"/>
+        </w:numPr>
+        <w:spacing w:after="0"/>
+      </w:pPr>
+      <w:r>
+        <w:t xml:space="preserve">Ex : Khaled Mahmoud = </w:t>
+      </w:r>
+      <w:r>
+        <w:rPr>
+          <w:b/>
+        </w:rPr>
+        <w:t>KMA</w:t>
+      </w:r>
+    </w:p>
+    <w:p>
+      <w:pPr>
+        <w:spacing w:after="0"/>
       </w:pPr>
     </w:p>
     <w:p>
@@ -142,9 +174,10 @@
           <w:ilvl w:val="0"/>
           <w:numId w:val="2"/>
         </w:numPr>
-      </w:pPr>
-      <w:r>
-        <w:t xml:space="preserve">Faire pointer votre </w:t>
+        <w:spacing w:after="0"/>
+      </w:pPr>
+      <w:r>
+        <w:t xml:space="preserve">Autoriser Votre </w:t>
       </w:r>
       <w:proofErr w:type="spellStart"/>
       <w:r>
@@ -152,38 +185,37 @@
       </w:r>
       <w:proofErr w:type="spellEnd"/>
       <w:r>
-        <w:t xml:space="preserve"> sur la branche</w:t>
-      </w:r>
-      <w:r>
-        <w:t xml:space="preserve"> master</w:t>
-      </w:r>
-      <w:r>
-        <w:t xml:space="preserve"> du</w:t>
-      </w:r>
-      <w:r>
-        <w:t xml:space="preserve"> repo</w:t>
-      </w:r>
-      <w:r>
-        <w:t xml:space="preserve"> </w:t>
+        <w:t xml:space="preserve"> à contacter </w:t>
       </w:r>
       <w:proofErr w:type="spellStart"/>
       <w:r>
-        <w:t>git</w:t>
-      </w:r>
-      <w:r>
-        <w:t>hub</w:t>
+        <w:t>github</w:t>
       </w:r>
       <w:proofErr w:type="spellEnd"/>
       <w:r>
-        <w:t xml:space="preserve"> q</w:t>
-      </w:r>
-      <w:r>
-        <w:t>ue vous avez créé à l’exercice 1</w:t>
+        <w:t xml:space="preserve"> via votre </w:t>
+      </w:r>
+      <w:proofErr w:type="spellStart"/>
+      <w:r>
+        <w:t>Personal</w:t>
+      </w:r>
+      <w:proofErr w:type="spellEnd"/>
+      <w:r>
+        <w:t xml:space="preserve"> Access </w:t>
+      </w:r>
+      <w:proofErr w:type="spellStart"/>
+      <w:r>
+        <w:t>Token</w:t>
+      </w:r>
+      <w:proofErr w:type="spellEnd"/>
+      <w:r>
+        <w:t xml:space="preserve"> (PAT) crée lors du précédent TP (tp_git_1)</w:t>
       </w:r>
     </w:p>
     <w:p>
       <w:pPr>
         <w:pStyle w:val="Paragraphedeliste"/>
+        <w:ind w:left="1440"/>
       </w:pPr>
     </w:p>
     <w:p>
@@ -195,42 +227,85 @@
         </w:numPr>
       </w:pPr>
       <w:r>
-        <w:t xml:space="preserve">Ajouter les tâches pour pousser le code préalablement poussé dans un </w:t>
+        <w:t xml:space="preserve">Faire pointer votre </w:t>
       </w:r>
       <w:proofErr w:type="spellStart"/>
       <w:r>
-        <w:t>artifact</w:t>
+        <w:t>build</w:t>
       </w:r>
       <w:proofErr w:type="spellEnd"/>
       <w:r>
-        <w:t xml:space="preserve"> (packages)</w:t>
+        <w:t xml:space="preserve"> sur le repository </w:t>
+      </w:r>
+      <w:proofErr w:type="spellStart"/>
+      <w:r>
+        <w:rPr>
+          <w:b/>
+        </w:rPr>
+        <w:t>kmahmou</w:t>
+      </w:r>
+      <w:proofErr w:type="spellEnd"/>
+      <w:r>
+        <w:rPr>
+          <w:b/>
+        </w:rPr>
+        <w:t>/passion</w:t>
+      </w:r>
+      <w:r>
+        <w:t xml:space="preserve"> </w:t>
+      </w:r>
+      <w:r>
+        <w:t xml:space="preserve">ainsi que la </w:t>
+      </w:r>
+      <w:r>
+        <w:t>branche</w:t>
+      </w:r>
+      <w:r>
+        <w:t xml:space="preserve"> </w:t>
+      </w:r>
+      <w:proofErr w:type="spellStart"/>
+      <w:r>
+        <w:rPr>
+          <w:b/>
+        </w:rPr>
+        <w:t>feature</w:t>
+      </w:r>
+      <w:proofErr w:type="spellEnd"/>
+      <w:r>
+        <w:rPr>
+          <w:b/>
+          <w:color w:val="FF0000"/>
+        </w:rPr>
+        <w:t>/%VOTRE_TRIGRAMME%</w:t>
       </w:r>
     </w:p>
     <w:p>
       <w:pPr>
         <w:pStyle w:val="Paragraphedeliste"/>
+      </w:pPr>
+      <w:r>
+        <w:t xml:space="preserve"> </w:t>
+      </w:r>
+    </w:p>
+    <w:p>
+      <w:pPr>
+        <w:pStyle w:val="Paragraphedeliste"/>
         <w:numPr>
-          <w:ilvl w:val="1"/>
+          <w:ilvl w:val="0"/>
           <w:numId w:val="2"/>
         </w:numPr>
-        <w:rPr>
-          <w:color w:val="FF0000"/>
-        </w:rPr>
-      </w:pPr>
-      <w:r>
-        <w:rPr>
-          <w:color w:val="FF0000"/>
-        </w:rPr>
-        <w:t xml:space="preserve">Indice : </w:t>
+      </w:pPr>
+      <w:r>
+        <w:t xml:space="preserve">Enregistrer, lancer, et vérifier que votre </w:t>
       </w:r>
       <w:proofErr w:type="spellStart"/>
       <w:r>
-        <w:rPr>
-          <w:color w:val="FF0000"/>
-        </w:rPr>
-        <w:t>Artifacts</w:t>
+        <w:t>build</w:t>
       </w:r>
       <w:proofErr w:type="spellEnd"/>
+      <w:r>
+        <w:t xml:space="preserve"> s’est correctement déroulée</w:t>
+      </w:r>
     </w:p>
     <w:p>
       <w:pPr>
@@ -243,210 +318,6 @@
     </w:p>
     <w:p>
       <w:pPr>
-        <w:pStyle w:val="Paragraphedeliste"/>
-        <w:numPr>
-          <w:ilvl w:val="0"/>
-          <w:numId w:val="2"/>
-        </w:numPr>
-      </w:pPr>
-      <w:r>
-        <w:t xml:space="preserve">Modifier les paramètres de la tâche pour pousser votre code dans un </w:t>
-      </w:r>
-      <w:proofErr w:type="spellStart"/>
-      <w:r>
-        <w:t>artifact</w:t>
-      </w:r>
-      <w:proofErr w:type="spellEnd"/>
-      <w:r>
-        <w:t xml:space="preserve">. Renseigner : </w:t>
-      </w:r>
-    </w:p>
-    <w:p>
-      <w:pPr>
-        <w:pStyle w:val="Paragraphedeliste"/>
-        <w:numPr>
-          <w:ilvl w:val="1"/>
-          <w:numId w:val="2"/>
-        </w:numPr>
-      </w:pPr>
-      <w:r>
-        <w:rPr>
-          <w:u w:val="single"/>
-        </w:rPr>
-        <w:t>Copy root</w:t>
-      </w:r>
-      <w:r>
-        <w:t> : le répertoire d’entrée</w:t>
-      </w:r>
-    </w:p>
-    <w:p>
-      <w:pPr>
-        <w:pStyle w:val="Paragraphedeliste"/>
-        <w:numPr>
-          <w:ilvl w:val="1"/>
-          <w:numId w:val="2"/>
-        </w:numPr>
-      </w:pPr>
-      <w:r>
-        <w:rPr>
-          <w:u w:val="single"/>
-        </w:rPr>
-        <w:t>Contents</w:t>
-      </w:r>
-      <w:r>
-        <w:rPr>
-          <w:u w:val="single"/>
-        </w:rPr>
-        <w:t> </w:t>
-      </w:r>
-      <w:r>
-        <w:t xml:space="preserve">: </w:t>
-      </w:r>
-      <w:r>
-        <w:t>**\</w:t>
-      </w:r>
-      <w:proofErr w:type="gramStart"/>
-      <w:r>
-        <w:t>*.*</w:t>
-      </w:r>
-      <w:proofErr w:type="gramEnd"/>
-      <w:r>
-        <w:t xml:space="preserve"> pour copier tous les fichiers ou appliquer un filtre</w:t>
-      </w:r>
-      <w:r>
-        <w:t xml:space="preserve"> sur </w:t>
-      </w:r>
-      <w:r>
-        <w:t xml:space="preserve">*. </w:t>
-      </w:r>
-      <w:proofErr w:type="spellStart"/>
-      <w:proofErr w:type="gramStart"/>
-      <w:r>
-        <w:t>json</w:t>
-      </w:r>
-      <w:proofErr w:type="spellEnd"/>
-      <w:proofErr w:type="gramEnd"/>
-    </w:p>
-    <w:p>
-      <w:pPr>
-        <w:pStyle w:val="Paragraphedeliste"/>
-        <w:numPr>
-          <w:ilvl w:val="1"/>
-          <w:numId w:val="2"/>
-        </w:numPr>
-      </w:pPr>
-      <w:proofErr w:type="spellStart"/>
-      <w:r>
-        <w:rPr>
-          <w:u w:val="single"/>
-        </w:rPr>
-        <w:t>Artifact</w:t>
-      </w:r>
-      <w:proofErr w:type="spellEnd"/>
-      <w:r>
-        <w:rPr>
-          <w:u w:val="single"/>
-        </w:rPr>
-        <w:t xml:space="preserve"> Name</w:t>
-      </w:r>
-      <w:r>
-        <w:t xml:space="preserve"> : ce que vous voulez, ex : </w:t>
-      </w:r>
-      <w:proofErr w:type="spellStart"/>
-      <w:r>
-        <w:t>MyFirstArtifact</w:t>
-      </w:r>
-      <w:proofErr w:type="spellEnd"/>
-    </w:p>
-    <w:p>
-      <w:pPr>
-        <w:pStyle w:val="Paragraphedeliste"/>
-        <w:numPr>
-          <w:ilvl w:val="1"/>
-          <w:numId w:val="2"/>
-        </w:numPr>
-      </w:pPr>
-      <w:proofErr w:type="spellStart"/>
-      <w:r>
-        <w:rPr>
-          <w:u w:val="single"/>
-        </w:rPr>
-        <w:t>Artifact</w:t>
-      </w:r>
-      <w:proofErr w:type="spellEnd"/>
-      <w:r>
-        <w:rPr>
-          <w:u w:val="single"/>
-        </w:rPr>
-        <w:t xml:space="preserve"> Type</w:t>
-      </w:r>
-      <w:r>
-        <w:t> : Server</w:t>
-      </w:r>
-    </w:p>
-    <w:p>
-      <w:pPr>
-        <w:pStyle w:val="Paragraphedeliste"/>
-      </w:pPr>
-    </w:p>
-    <w:p>
-      <w:pPr>
-        <w:pStyle w:val="Paragraphedeliste"/>
-        <w:numPr>
-          <w:ilvl w:val="0"/>
-          <w:numId w:val="2"/>
-        </w:numPr>
-      </w:pPr>
-      <w:r>
-        <w:t xml:space="preserve">Sauvegarder, </w:t>
-      </w:r>
-      <w:r>
-        <w:t xml:space="preserve">Lancer une </w:t>
-      </w:r>
-      <w:proofErr w:type="spellStart"/>
-      <w:r>
-        <w:t>build</w:t>
-      </w:r>
-      <w:proofErr w:type="spellEnd"/>
-      <w:r>
-        <w:t xml:space="preserve"> et vérifier que celle-ci est en succès</w:t>
-      </w:r>
-    </w:p>
-    <w:p>
-      <w:pPr>
-        <w:pStyle w:val="Paragraphedeliste"/>
-        <w:numPr>
-          <w:ilvl w:val="1"/>
-          <w:numId w:val="2"/>
-        </w:numPr>
-      </w:pPr>
-      <w:r>
-        <w:t xml:space="preserve">Agent queue : </w:t>
-      </w:r>
-      <w:proofErr w:type="spellStart"/>
-      <w:r>
-        <w:rPr>
-          <w:b/>
-        </w:rPr>
-        <w:t>AzureWindowsBuild</w:t>
-      </w:r>
-      <w:proofErr w:type="spellEnd"/>
-    </w:p>
-    <w:p>
-      <w:pPr>
-        <w:pStyle w:val="Paragraphedeliste"/>
-        <w:numPr>
-          <w:ilvl w:val="1"/>
-          <w:numId w:val="2"/>
-        </w:numPr>
-      </w:pPr>
-      <w:r>
-        <w:t>Queue…</w:t>
-      </w:r>
-    </w:p>
-    <w:p/>
-    <w:p>
-      <w:pPr>
         <w:pStyle w:val="Titre"/>
         <w:rPr>
           <w:color w:val="00B050"/>
@@ -458,623 +329,17 @@
         </w:rPr>
         <w:t>Pause &amp; Explication</w:t>
       </w:r>
-      <w:r>
-        <w:rPr>
-          <w:color w:val="00B050"/>
-        </w:rPr>
-        <w:t xml:space="preserve"> exercice 3</w:t>
-      </w:r>
+    </w:p>
+    <w:p/>
+    <w:p/>
+    <w:p>
+      <w:bookmarkStart w:id="0" w:name="_GoBack"/>
+      <w:bookmarkEnd w:id="0"/>
     </w:p>
     <w:p/>
     <w:p/>
     <w:p/>
     <w:p/>
-    <w:p/>
-    <w:p/>
-    <w:p/>
-    <w:p/>
-    <w:p/>
-    <w:p/>
-    <w:p/>
-    <w:p/>
-    <w:p/>
-    <w:p>
-      <w:pPr>
-        <w:pStyle w:val="Titre2"/>
-      </w:pPr>
-      <w:r>
-        <w:t>Exercice 3</w:t>
-      </w:r>
-      <w:r>
-        <w:t xml:space="preserve"> VSTS (Release) : </w:t>
-      </w:r>
-    </w:p>
-    <w:p/>
-    <w:p>
-      <w:pPr>
-        <w:pStyle w:val="Paragraphedeliste"/>
-        <w:numPr>
-          <w:ilvl w:val="0"/>
-          <w:numId w:val="3"/>
-        </w:numPr>
-      </w:pPr>
-      <w:r>
-        <w:t xml:space="preserve">Dans votre </w:t>
-      </w:r>
-      <w:r>
-        <w:t>GitHub</w:t>
-      </w:r>
-      <w:r>
-        <w:t>, pousser les fichiers JSON qui perme</w:t>
-      </w:r>
-      <w:r>
-        <w:t xml:space="preserve">ttent de créer le service plan et la </w:t>
-      </w:r>
-      <w:proofErr w:type="spellStart"/>
-      <w:r>
-        <w:t>WebApp</w:t>
-      </w:r>
-      <w:proofErr w:type="spellEnd"/>
-      <w:r>
-        <w:t xml:space="preserve"> : </w:t>
-      </w:r>
-      <w:r>
-        <w:t xml:space="preserve"> </w:t>
-      </w:r>
-    </w:p>
-    <w:p>
-      <w:pPr>
-        <w:ind w:left="708" w:firstLine="708"/>
-      </w:pPr>
-    </w:p>
-    <w:p>
-      <w:pPr>
-        <w:ind w:left="708" w:firstLine="708"/>
-      </w:pPr>
-    </w:p>
-    <w:p>
-      <w:pPr>
-        <w:ind w:left="708" w:firstLine="708"/>
-      </w:pPr>
-      <w:r>
-        <w:object w:dxaOrig="1276" w:dyaOrig="811">
-          <v:shapetype id="_x0000_t75" coordsize="21600,21600" o:spt="75" o:preferrelative="t" path="m@4@5l@4@11@9@11@9@5xe" filled="f" stroked="f">
-            <v:stroke joinstyle="miter"/>
-            <v:formulas>
-              <v:f eqn="if lineDrawn pixelLineWidth 0"/>
-              <v:f eqn="sum @0 1 0"/>
-              <v:f eqn="sum 0 0 @1"/>
-              <v:f eqn="prod @2 1 2"/>
-              <v:f eqn="prod @3 21600 pixelWidth"/>
-              <v:f eqn="prod @3 21600 pixelHeight"/>
-              <v:f eqn="sum @0 0 1"/>
-              <v:f eqn="prod @6 1 2"/>
-              <v:f eqn="prod @7 21600 pixelWidth"/>
-              <v:f eqn="sum @8 21600 0"/>
-              <v:f eqn="prod @7 21600 pixelHeight"/>
-              <v:f eqn="sum @10 21600 0"/>
-            </v:formulas>
-            <v:path o:extrusionok="f" gradientshapeok="t" o:connecttype="rect"/>
-            <o:lock v:ext="edit" aspectratio="t"/>
-          </v:shapetype>
-          <v:shape id="_x0000_i1025" type="#_x0000_t75" style="width:63.15pt;height:40.75pt" o:ole="">
-            <v:imagedata r:id="rId5" o:title=""/>
-          </v:shape>
-          <o:OLEObject Type="Embed" ProgID="Package" ShapeID="_x0000_i1025" DrawAspect="Content" ObjectID="_1575795620" r:id="rId6"/>
-        </w:object>
-      </w:r>
-    </w:p>
-    <w:p>
-      <w:pPr>
-        <w:pStyle w:val="Paragraphedeliste"/>
-        <w:numPr>
-          <w:ilvl w:val="0"/>
-          <w:numId w:val="3"/>
-        </w:numPr>
-      </w:pPr>
-      <w:r>
-        <w:t xml:space="preserve">Aller sur l’onglet « Release » et créer une « Release </w:t>
-      </w:r>
-      <w:proofErr w:type="spellStart"/>
-      <w:r>
-        <w:t>Defin</w:t>
-      </w:r>
-      <w:r>
-        <w:t>i</w:t>
-      </w:r>
-      <w:r>
-        <w:t>tion</w:t>
-      </w:r>
-      <w:proofErr w:type="spellEnd"/>
-      <w:r>
-        <w:t> »</w:t>
-      </w:r>
-      <w:r>
-        <w:t xml:space="preserve"> - </w:t>
-      </w:r>
-      <w:proofErr w:type="spellStart"/>
-      <w:r>
-        <w:t>Empty</w:t>
-      </w:r>
-      <w:proofErr w:type="spellEnd"/>
-    </w:p>
-    <w:p>
-      <w:pPr>
-        <w:pStyle w:val="Paragraphedeliste"/>
-        <w:numPr>
-          <w:ilvl w:val="1"/>
-          <w:numId w:val="3"/>
-        </w:numPr>
-      </w:pPr>
-      <w:r>
-        <w:t xml:space="preserve">Vous pouvez appeler la Release </w:t>
-      </w:r>
-      <w:proofErr w:type="spellStart"/>
-      <w:r>
-        <w:t>definition</w:t>
-      </w:r>
-      <w:proofErr w:type="spellEnd"/>
-      <w:r>
-        <w:t xml:space="preserve"> comme vous le souhaitez (ex : « </w:t>
-      </w:r>
-      <w:proofErr w:type="spellStart"/>
-      <w:r>
-        <w:t>MyFirstReleaseDefinition</w:t>
-      </w:r>
-      <w:proofErr w:type="spellEnd"/>
-      <w:r>
-        <w:t> »)</w:t>
-      </w:r>
-    </w:p>
-    <w:p>
-      <w:pPr>
-        <w:pStyle w:val="Paragraphedeliste"/>
-        <w:numPr>
-          <w:ilvl w:val="1"/>
-          <w:numId w:val="3"/>
-        </w:numPr>
-      </w:pPr>
-      <w:proofErr w:type="spellStart"/>
-      <w:r>
-        <w:t>Artifact</w:t>
-      </w:r>
-      <w:proofErr w:type="spellEnd"/>
-      <w:r>
-        <w:t xml:space="preserve"> : </w:t>
-      </w:r>
-      <w:proofErr w:type="spellStart"/>
-      <w:r>
-        <w:t>Choose</w:t>
-      </w:r>
-      <w:proofErr w:type="spellEnd"/>
-      <w:r>
-        <w:t xml:space="preserve"> </w:t>
-      </w:r>
-      <w:proofErr w:type="spellStart"/>
-      <w:r>
-        <w:t>Later</w:t>
-      </w:r>
-      <w:proofErr w:type="spellEnd"/>
-    </w:p>
-    <w:p>
-      <w:pPr>
-        <w:pStyle w:val="Paragraphedeliste"/>
-      </w:pPr>
-    </w:p>
-    <w:p>
-      <w:pPr>
-        <w:pStyle w:val="Paragraphedeliste"/>
-        <w:numPr>
-          <w:ilvl w:val="0"/>
-          <w:numId w:val="3"/>
-        </w:numPr>
-      </w:pPr>
-      <w:r>
-        <w:t xml:space="preserve">Rattacher votre </w:t>
-      </w:r>
-      <w:proofErr w:type="spellStart"/>
-      <w:r>
-        <w:t>build</w:t>
-      </w:r>
-      <w:proofErr w:type="spellEnd"/>
-      <w:r>
-        <w:t xml:space="preserve"> (de l’exercice 2) à votre release : </w:t>
-      </w:r>
-    </w:p>
-    <w:p>
-      <w:pPr>
-        <w:pStyle w:val="Paragraphedeliste"/>
-        <w:numPr>
-          <w:ilvl w:val="1"/>
-          <w:numId w:val="3"/>
-        </w:numPr>
-      </w:pPr>
-      <w:r>
-        <w:t xml:space="preserve">Indice : </w:t>
-      </w:r>
-      <w:proofErr w:type="spellStart"/>
-      <w:r>
-        <w:t>Artifacts</w:t>
-      </w:r>
-      <w:proofErr w:type="spellEnd"/>
-    </w:p>
-    <w:p>
-      <w:pPr>
-        <w:pStyle w:val="Paragraphedeliste"/>
-        <w:ind w:left="1440"/>
-      </w:pPr>
-    </w:p>
-    <w:p>
-      <w:pPr>
-        <w:pStyle w:val="Paragraphedeliste"/>
-        <w:numPr>
-          <w:ilvl w:val="0"/>
-          <w:numId w:val="3"/>
-        </w:numPr>
-      </w:pPr>
-      <w:r>
-        <w:t xml:space="preserve">Ajouter les tâches qui permettront de : </w:t>
-      </w:r>
-    </w:p>
-    <w:p>
-      <w:pPr>
-        <w:pStyle w:val="Paragraphedeliste"/>
-        <w:numPr>
-          <w:ilvl w:val="1"/>
-          <w:numId w:val="3"/>
-        </w:numPr>
-      </w:pPr>
-      <w:r>
-        <w:t>Remplacer les variables qui sont dans « </w:t>
-      </w:r>
-      <w:proofErr w:type="spellStart"/>
-      <w:r>
-        <w:rPr>
-          <w:b/>
-        </w:rPr>
-        <w:t>webapp-</w:t>
-      </w:r>
-      <w:proofErr w:type="gramStart"/>
-      <w:r>
-        <w:rPr>
-          <w:b/>
-        </w:rPr>
-        <w:t>parameters.json</w:t>
-      </w:r>
-      <w:proofErr w:type="spellEnd"/>
-      <w:proofErr w:type="gramEnd"/>
-      <w:r>
-        <w:t> »</w:t>
-      </w:r>
-      <w:r>
-        <w:t xml:space="preserve"> et « </w:t>
-      </w:r>
-      <w:proofErr w:type="spellStart"/>
-      <w:r>
-        <w:rPr>
-          <w:b/>
-        </w:rPr>
-        <w:t>sp-parameters.json</w:t>
-      </w:r>
-      <w:proofErr w:type="spellEnd"/>
-      <w:r>
-        <w:t> »</w:t>
-      </w:r>
-    </w:p>
-    <w:p>
-      <w:pPr>
-        <w:pStyle w:val="Paragraphedeliste"/>
-        <w:numPr>
-          <w:ilvl w:val="1"/>
-          <w:numId w:val="3"/>
-        </w:numPr>
-      </w:pPr>
-      <w:r>
-        <w:t xml:space="preserve">Déployer le </w:t>
-      </w:r>
-      <w:proofErr w:type="spellStart"/>
-      <w:r>
-        <w:t>ServicePlan</w:t>
-      </w:r>
-      <w:proofErr w:type="spellEnd"/>
-      <w:r>
-        <w:t xml:space="preserve"> dans Azure</w:t>
-      </w:r>
-    </w:p>
-    <w:p>
-      <w:pPr>
-        <w:pStyle w:val="Paragraphedeliste"/>
-        <w:numPr>
-          <w:ilvl w:val="1"/>
-          <w:numId w:val="3"/>
-        </w:numPr>
-      </w:pPr>
-      <w:r>
-        <w:t xml:space="preserve">Déployer la </w:t>
-      </w:r>
-      <w:proofErr w:type="spellStart"/>
-      <w:r>
-        <w:t>WebApp</w:t>
-      </w:r>
-      <w:proofErr w:type="spellEnd"/>
-      <w:r>
-        <w:t xml:space="preserve"> dans AZURE</w:t>
-      </w:r>
-    </w:p>
-    <w:p>
-      <w:r>
-        <w:rPr>
-          <w:b/>
-          <w:noProof/>
-          <w:sz w:val="32"/>
-          <w:lang w:eastAsia="fr-FR"/>
-        </w:rPr>
-        <w:drawing>
-          <wp:inline distT="0" distB="0" distL="0" distR="0" wp14:anchorId="26FBDEFD" wp14:editId="27A65CCA">
-            <wp:extent cx="503002" cy="419100"/>
-            <wp:effectExtent l="0" t="0" r="0" b="0"/>
-            <wp:docPr id="1" name="Image 1" descr="Résultat de recherche d'images pour &quot;important&quot;"/>
-            <wp:cNvGraphicFramePr>
-              <a:graphicFrameLocks xmlns:a="http://schemas.openxmlformats.org/drawingml/2006/main" noChangeAspect="1"/>
-            </wp:cNvGraphicFramePr>
-            <a:graphic xmlns:a="http://schemas.openxmlformats.org/drawingml/2006/main">
-              <a:graphicData uri="http://schemas.openxmlformats.org/drawingml/2006/picture">
-                <pic:pic xmlns:pic="http://schemas.openxmlformats.org/drawingml/2006/picture">
-                  <pic:nvPicPr>
-                    <pic:cNvPr id="0" name="Picture 15" descr="Résultat de recherche d'images pour &quot;important&quot;"/>
-                    <pic:cNvPicPr>
-                      <a:picLocks noChangeAspect="1" noChangeArrowheads="1"/>
-                    </pic:cNvPicPr>
-                  </pic:nvPicPr>
-                  <pic:blipFill>
-                    <a:blip r:embed="rId7" cstate="print">
-                      <a:extLst>
-                        <a:ext uri="{28A0092B-C50C-407E-A947-70E740481C1C}">
-                          <a14:useLocalDpi xmlns:a14="http://schemas.microsoft.com/office/drawing/2010/main" val="0"/>
-                        </a:ext>
-                      </a:extLst>
-                    </a:blip>
-                    <a:srcRect/>
-                    <a:stretch>
-                      <a:fillRect/>
-                    </a:stretch>
-                  </pic:blipFill>
-                  <pic:spPr bwMode="auto">
-                    <a:xfrm>
-                      <a:off x="0" y="0"/>
-                      <a:ext cx="505873" cy="421493"/>
-                    </a:xfrm>
-                    <a:prstGeom prst="rect">
-                      <a:avLst/>
-                    </a:prstGeom>
-                    <a:noFill/>
-                    <a:ln>
-                      <a:noFill/>
-                    </a:ln>
-                  </pic:spPr>
-                </pic:pic>
-              </a:graphicData>
-            </a:graphic>
-          </wp:inline>
-        </w:drawing>
-      </w:r>
-      <w:r>
-        <w:t xml:space="preserve"> </w:t>
-      </w:r>
-      <w:proofErr w:type="gramStart"/>
-      <w:r>
-        <w:t>l’ordre</w:t>
-      </w:r>
-      <w:proofErr w:type="gramEnd"/>
-      <w:r>
-        <w:t xml:space="preserve"> de création des ressources est important</w:t>
-      </w:r>
-    </w:p>
-    <w:p>
-      <w:pPr>
-        <w:pStyle w:val="Paragraphedeliste"/>
-        <w:ind w:left="1440"/>
-      </w:pPr>
-    </w:p>
-    <w:p>
-      <w:pPr>
-        <w:pStyle w:val="Paragraphedeliste"/>
-        <w:numPr>
-          <w:ilvl w:val="0"/>
-          <w:numId w:val="3"/>
-        </w:numPr>
-      </w:pPr>
-      <w:r>
-        <w:t>Configurer l’agent VSTS qui va permettre de déployer</w:t>
-      </w:r>
-    </w:p>
-    <w:p>
-      <w:pPr>
-        <w:pStyle w:val="Paragraphedeliste"/>
-        <w:numPr>
-          <w:ilvl w:val="1"/>
-          <w:numId w:val="3"/>
-        </w:numPr>
-      </w:pPr>
-      <w:proofErr w:type="spellStart"/>
-      <w:r>
-        <w:t>Deployment</w:t>
-      </w:r>
-      <w:proofErr w:type="spellEnd"/>
-      <w:r>
-        <w:t xml:space="preserve"> queue : Default</w:t>
-      </w:r>
-    </w:p>
-    <w:p>
-      <w:pPr>
-        <w:pStyle w:val="Paragraphedeliste"/>
-        <w:numPr>
-          <w:ilvl w:val="1"/>
-          <w:numId w:val="3"/>
-        </w:numPr>
-      </w:pPr>
-      <w:proofErr w:type="spellStart"/>
-      <w:r>
-        <w:t>Demands</w:t>
-      </w:r>
-      <w:proofErr w:type="spellEnd"/>
-      <w:r>
-        <w:t> :</w:t>
-      </w:r>
-    </w:p>
-    <w:p>
-      <w:pPr>
-        <w:pStyle w:val="Paragraphedeliste"/>
-        <w:numPr>
-          <w:ilvl w:val="2"/>
-          <w:numId w:val="3"/>
-        </w:numPr>
-      </w:pPr>
-      <w:r>
-        <w:t>Ajouter le nom « </w:t>
-      </w:r>
-      <w:proofErr w:type="spellStart"/>
-      <w:r>
-        <w:t>azure_env</w:t>
-      </w:r>
-      <w:proofErr w:type="spellEnd"/>
-      <w:r>
-        <w:t xml:space="preserve"> » </w:t>
-      </w:r>
-      <w:proofErr w:type="spellStart"/>
-      <w:r>
-        <w:t>equals</w:t>
-      </w:r>
-      <w:proofErr w:type="spellEnd"/>
-      <w:r>
-        <w:t xml:space="preserve"> « pp »</w:t>
-      </w:r>
-    </w:p>
-    <w:p/>
-    <w:p>
-      <w:pPr>
-        <w:rPr>
-          <w:b/>
-          <w:sz w:val="32"/>
-        </w:rPr>
-      </w:pPr>
-      <w:r>
-        <w:rPr>
-          <w:b/>
-          <w:noProof/>
-          <w:sz w:val="32"/>
-          <w:lang w:eastAsia="fr-FR"/>
-        </w:rPr>
-        <w:drawing>
-          <wp:inline distT="0" distB="0" distL="0" distR="0">
-            <wp:extent cx="503002" cy="419100"/>
-            <wp:effectExtent l="0" t="0" r="0" b="0"/>
-            <wp:docPr id="2" name="Image 2" descr="Résultat de recherche d'images pour &quot;important&quot;"/>
-            <wp:cNvGraphicFramePr>
-              <a:graphicFrameLocks xmlns:a="http://schemas.openxmlformats.org/drawingml/2006/main" noChangeAspect="1"/>
-            </wp:cNvGraphicFramePr>
-            <a:graphic xmlns:a="http://schemas.openxmlformats.org/drawingml/2006/main">
-              <a:graphicData uri="http://schemas.openxmlformats.org/drawingml/2006/picture">
-                <pic:pic xmlns:pic="http://schemas.openxmlformats.org/drawingml/2006/picture">
-                  <pic:nvPicPr>
-                    <pic:cNvPr id="0" name="Picture 15" descr="Résultat de recherche d'images pour &quot;important&quot;"/>
-                    <pic:cNvPicPr>
-                      <a:picLocks noChangeAspect="1" noChangeArrowheads="1"/>
-                    </pic:cNvPicPr>
-                  </pic:nvPicPr>
-                  <pic:blipFill>
-                    <a:blip r:embed="rId7" cstate="print">
-                      <a:extLst>
-                        <a:ext uri="{28A0092B-C50C-407E-A947-70E740481C1C}">
-                          <a14:useLocalDpi xmlns:a14="http://schemas.microsoft.com/office/drawing/2010/main" val="0"/>
-                        </a:ext>
-                      </a:extLst>
-                    </a:blip>
-                    <a:srcRect/>
-                    <a:stretch>
-                      <a:fillRect/>
-                    </a:stretch>
-                  </pic:blipFill>
-                  <pic:spPr bwMode="auto">
-                    <a:xfrm>
-                      <a:off x="0" y="0"/>
-                      <a:ext cx="505873" cy="421493"/>
-                    </a:xfrm>
-                    <a:prstGeom prst="rect">
-                      <a:avLst/>
-                    </a:prstGeom>
-                    <a:noFill/>
-                    <a:ln>
-                      <a:noFill/>
-                    </a:ln>
-                  </pic:spPr>
-                </pic:pic>
-              </a:graphicData>
-            </a:graphic>
-          </wp:inline>
-        </w:drawing>
-      </w:r>
-      <w:r>
-        <w:rPr>
-          <w:b/>
-          <w:sz w:val="32"/>
-        </w:rPr>
-        <w:t xml:space="preserve">  Provisionner vos</w:t>
-      </w:r>
-      <w:r>
-        <w:rPr>
-          <w:b/>
-          <w:sz w:val="32"/>
-        </w:rPr>
-        <w:t xml:space="preserve"> </w:t>
-      </w:r>
-      <w:proofErr w:type="spellStart"/>
-      <w:r>
-        <w:rPr>
-          <w:b/>
-          <w:sz w:val="32"/>
-        </w:rPr>
-        <w:t>ServicePlan</w:t>
-      </w:r>
-      <w:proofErr w:type="spellEnd"/>
-      <w:r>
-        <w:rPr>
-          <w:b/>
-          <w:sz w:val="32"/>
-        </w:rPr>
-        <w:t xml:space="preserve"> et </w:t>
-      </w:r>
-      <w:proofErr w:type="spellStart"/>
-      <w:r>
-        <w:rPr>
-          <w:b/>
-          <w:sz w:val="32"/>
-        </w:rPr>
-        <w:t>WebApp</w:t>
-      </w:r>
-      <w:proofErr w:type="spellEnd"/>
-      <w:r>
-        <w:rPr>
-          <w:b/>
-          <w:sz w:val="32"/>
-        </w:rPr>
-        <w:t xml:space="preserve"> dans la </w:t>
-      </w:r>
-      <w:r>
-        <w:rPr>
-          <w:b/>
-          <w:sz w:val="32"/>
-        </w:rPr>
-        <w:t>région</w:t>
-      </w:r>
-      <w:r>
-        <w:rPr>
-          <w:b/>
-          <w:sz w:val="32"/>
-        </w:rPr>
-        <w:t xml:space="preserve"> « West Europe »</w:t>
-      </w:r>
-    </w:p>
     <w:p/>
     <w:p/>
     <w:p/>
@@ -1204,7 +469,7 @@
         <w:ind w:left="1440" w:hanging="360"/>
       </w:pPr>
     </w:lvl>
-    <w:lvl w:ilvl="2" w:tplc="040C001B" w:tentative="1">
+    <w:lvl w:ilvl="2" w:tplc="040C001B">
       <w:start w:val="1"/>
       <w:numFmt w:val="lowerRoman"/>
       <w:lvlText w:val="%3."/>

</xml_diff>